<commit_message>
updated 17-19 in task
</commit_message>
<xml_diff>
--- a/reports/Backend_Training_Program_daily_tasks.docx
+++ b/reports/Backend_Training_Program_daily_tasks.docx
@@ -56,127 +56,31 @@
         <w:pStyle w:val="ListBullet"/>
       </w:pPr>
       <w:r>
-        <w:t xml:space="preserve">User (id, username, email, password, role, </w:t>
-      </w:r>
-      <w:proofErr w:type="spellStart"/>
-      <w:r>
-        <w:t>createdAt</w:t>
-      </w:r>
-      <w:proofErr w:type="spellEnd"/>
-      <w:r>
-        <w:t>)</w:t>
-      </w:r>
-    </w:p>
-    <w:p>
-      <w:pPr>
-        <w:pStyle w:val="ListBullet"/>
-      </w:pPr>
-      <w:r>
-        <w:t xml:space="preserve">Project (id, name, description, </w:t>
-      </w:r>
-      <w:proofErr w:type="spellStart"/>
-      <w:r>
-        <w:t>ownerId</w:t>
-      </w:r>
-      <w:proofErr w:type="spellEnd"/>
-      <w:r>
-        <w:t xml:space="preserve">, </w:t>
-      </w:r>
-      <w:proofErr w:type="spellStart"/>
-      <w:r>
-        <w:t>createdAt</w:t>
-      </w:r>
-      <w:proofErr w:type="spellEnd"/>
-      <w:r>
-        <w:t xml:space="preserve">, </w:t>
-      </w:r>
-      <w:proofErr w:type="spellStart"/>
-      <w:r>
-        <w:t>updatedAt</w:t>
-      </w:r>
-      <w:proofErr w:type="spellEnd"/>
-      <w:r>
-        <w:t>)</w:t>
-      </w:r>
-    </w:p>
-    <w:p>
-      <w:pPr>
-        <w:pStyle w:val="ListBullet"/>
-      </w:pPr>
-      <w:r>
-        <w:t xml:space="preserve">Task (id, title, description, status, priority, </w:t>
-      </w:r>
-      <w:proofErr w:type="spellStart"/>
-      <w:r>
-        <w:t>assigneeId</w:t>
-      </w:r>
-      <w:proofErr w:type="spellEnd"/>
-      <w:r>
-        <w:t xml:space="preserve">, </w:t>
-      </w:r>
-      <w:proofErr w:type="spellStart"/>
-      <w:r>
-        <w:t>projectId</w:t>
-      </w:r>
-      <w:proofErr w:type="spellEnd"/>
-      <w:r>
-        <w:t xml:space="preserve">, </w:t>
-      </w:r>
-      <w:proofErr w:type="spellStart"/>
-      <w:r>
-        <w:t>dueDate</w:t>
-      </w:r>
-      <w:proofErr w:type="spellEnd"/>
-      <w:r>
-        <w:t xml:space="preserve">, </w:t>
-      </w:r>
-      <w:proofErr w:type="spellStart"/>
-      <w:r>
-        <w:t>createdAt</w:t>
-      </w:r>
-      <w:proofErr w:type="spellEnd"/>
-      <w:r>
-        <w:t xml:space="preserve">, </w:t>
-      </w:r>
-      <w:proofErr w:type="spellStart"/>
-      <w:r>
-        <w:t>updatedAt</w:t>
-      </w:r>
-      <w:proofErr w:type="spellEnd"/>
-      <w:r>
-        <w:t>)</w:t>
-      </w:r>
-    </w:p>
-    <w:p>
-      <w:pPr>
-        <w:pStyle w:val="ListBullet"/>
-      </w:pPr>
-      <w:r>
-        <w:t xml:space="preserve">Comment (id, content, </w:t>
-      </w:r>
-      <w:proofErr w:type="spellStart"/>
-      <w:r>
-        <w:t>taskId</w:t>
-      </w:r>
-      <w:proofErr w:type="spellEnd"/>
-      <w:r>
-        <w:t xml:space="preserve">, </w:t>
-      </w:r>
-      <w:proofErr w:type="spellStart"/>
-      <w:r>
-        <w:t>userId</w:t>
-      </w:r>
-      <w:proofErr w:type="spellEnd"/>
-      <w:r>
-        <w:t xml:space="preserve">, </w:t>
-      </w:r>
-      <w:proofErr w:type="spellStart"/>
-      <w:r>
-        <w:t>createdAt</w:t>
-      </w:r>
-      <w:proofErr w:type="spellEnd"/>
-      <w:r>
-        <w:t>)</w:t>
+        <w:t>User (id, username, email, password, role, createdAt)</w:t>
+      </w:r>
+    </w:p>
+    <w:p>
+      <w:pPr>
+        <w:pStyle w:val="ListBullet"/>
+      </w:pPr>
+      <w:r>
+        <w:t>Project (id, name, description, ownerId, createdAt, updatedAt)</w:t>
+      </w:r>
+    </w:p>
+    <w:p>
+      <w:pPr>
+        <w:pStyle w:val="ListBullet"/>
+      </w:pPr>
+      <w:r>
+        <w:t>Task (id, title, description, status, priority, assigneeId, projectId, dueDate, createdAt, updatedAt)</w:t>
+      </w:r>
+    </w:p>
+    <w:p>
+      <w:pPr>
+        <w:pStyle w:val="ListBullet"/>
+      </w:pPr>
+      <w:r>
+        <w:t>Comment (id, content, taskId, userId, createdAt)</w:t>
       </w:r>
     </w:p>
     <w:p>
@@ -609,13 +513,8 @@
         <w:pStyle w:val="ListBullet"/>
       </w:pPr>
       <w:r>
-        <w:t xml:space="preserve">Day 4: Data Transfer Objects (DTOs) &amp; </w:t>
-      </w:r>
-      <w:proofErr w:type="spellStart"/>
-      <w:r>
-        <w:t>MapStruct</w:t>
-      </w:r>
-      <w:proofErr w:type="spellEnd"/>
+        <w:t>Day 4: Data Transfer Objects (DTOs) &amp; MapStruct</w:t>
+      </w:r>
     </w:p>
     <w:p>
       <w:pPr>
@@ -802,13 +701,8 @@
         <w:t xml:space="preserve">Java 21 , </w:t>
       </w:r>
       <w:r>
-        <w:t xml:space="preserve">Postman, </w:t>
-      </w:r>
-      <w:proofErr w:type="spellStart"/>
-      <w:r>
-        <w:t>pgAdmin</w:t>
-      </w:r>
-      <w:proofErr w:type="spellEnd"/>
+        <w:t>Postman, pgAdmin</w:t>
+      </w:r>
     </w:p>
     <w:p>
       <w:pPr>
@@ -1138,15 +1032,7 @@
         <w:pStyle w:val="ListBullet"/>
       </w:pPr>
       <w:r>
-        <w:t>Create basic .</w:t>
-      </w:r>
-      <w:proofErr w:type="spellStart"/>
-      <w:r>
-        <w:t>gitignore</w:t>
-      </w:r>
-      <w:proofErr w:type="spellEnd"/>
-      <w:r>
-        <w:t xml:space="preserve"> and project README</w:t>
+        <w:t>Create basic .gitignore and project README</w:t>
       </w:r>
     </w:p>
     <w:p>
@@ -1289,31 +1175,15 @@
         <w:pStyle w:val="ListBullet"/>
       </w:pPr>
       <w:r>
-        <w:t xml:space="preserve">Configure </w:t>
-      </w:r>
-      <w:proofErr w:type="spellStart"/>
-      <w:r>
-        <w:t>application.yml</w:t>
-      </w:r>
-      <w:proofErr w:type="spellEnd"/>
-      <w:r>
-        <w:t xml:space="preserve"> with PostgreSQL settings</w:t>
-      </w:r>
-    </w:p>
-    <w:p>
-      <w:pPr>
-        <w:pStyle w:val="ListBullet"/>
-      </w:pPr>
-      <w:r>
-        <w:t xml:space="preserve">Set up </w:t>
-      </w:r>
-      <w:proofErr w:type="spellStart"/>
-      <w:r>
-        <w:t>HikariCP</w:t>
-      </w:r>
-      <w:proofErr w:type="spellEnd"/>
-      <w:r>
-        <w:t xml:space="preserve"> connection pooling</w:t>
+        <w:t>Configure application.yml with PostgreSQL settings</w:t>
+      </w:r>
+    </w:p>
+    <w:p>
+      <w:pPr>
+        <w:pStyle w:val="ListBullet"/>
+      </w:pPr>
+      <w:r>
+        <w:t>Set up HikariCP connection pooling</w:t>
       </w:r>
     </w:p>
     <w:p>
@@ -3578,15 +3448,7 @@
         <w:pStyle w:val="ListBullet"/>
       </w:pPr>
       <w:r>
-        <w:t xml:space="preserve">Create </w:t>
-      </w:r>
-      <w:proofErr w:type="spellStart"/>
-      <w:r>
-        <w:t>Dockerfile</w:t>
-      </w:r>
-      <w:proofErr w:type="spellEnd"/>
-      <w:r>
-        <w:t xml:space="preserve"> for Spring Boot application</w:t>
+        <w:t>Create Dockerfile for Spring Boot application</w:t>
       </w:r>
     </w:p>
     <w:p>
@@ -3610,15 +3472,7 @@
         <w:pStyle w:val="ListBullet"/>
       </w:pPr>
       <w:r>
-        <w:t>Create .</w:t>
-      </w:r>
-      <w:proofErr w:type="spellStart"/>
-      <w:r>
-        <w:t>dockerignore</w:t>
-      </w:r>
-      <w:proofErr w:type="spellEnd"/>
-      <w:r>
-        <w:t xml:space="preserve"> file</w:t>
+        <w:t>Create .dockerignore file</w:t>
       </w:r>
     </w:p>
     <w:p>
@@ -3631,15 +3485,7 @@
         <w:pStyle w:val="ListBullet"/>
       </w:pPr>
       <w:r>
-        <w:t>Create docker-</w:t>
-      </w:r>
-      <w:proofErr w:type="spellStart"/>
-      <w:r>
-        <w:t>compose.yml</w:t>
-      </w:r>
-      <w:proofErr w:type="spellEnd"/>
-      <w:r>
-        <w:t xml:space="preserve"> for full stack</w:t>
+        <w:t>Create docker-compose.yml for full stack</w:t>
       </w:r>
     </w:p>
     <w:p>
@@ -4000,29 +3846,16 @@
         <w:pStyle w:val="ListBullet"/>
       </w:pPr>
       <w:r>
-        <w:t xml:space="preserve">Create </w:t>
-      </w:r>
-      <w:proofErr w:type="spellStart"/>
-      <w:r>
-        <w:t>JwtUtil</w:t>
-      </w:r>
-      <w:proofErr w:type="spellEnd"/>
-      <w:r>
-        <w:t xml:space="preserve"> class for token generation and validation</w:t>
-      </w:r>
-    </w:p>
-    <w:p>
-      <w:pPr>
-        <w:pStyle w:val="ListBullet"/>
-      </w:pPr>
-      <w:r>
-        <w:t xml:space="preserve">Implement </w:t>
-      </w:r>
-      <w:proofErr w:type="spellStart"/>
-      <w:r>
-        <w:t>JwtAuthenticationFilter</w:t>
-      </w:r>
-      <w:proofErr w:type="spellEnd"/>
+        <w:t>Create JwtUtil class for token generation and validation</w:t>
+      </w:r>
+    </w:p>
+    <w:p>
+      <w:pPr>
+        <w:pStyle w:val="ListBullet"/>
+      </w:pPr>
+      <w:r>
+        <w:t>Implement JwtAuthenticationFilter</w:t>
+      </w:r>
     </w:p>
     <w:p>
       <w:pPr>
@@ -4030,21 +3863,8 @@
       </w:pPr>
       <w:r>
         <w:lastRenderedPageBreak/>
-        <w:t xml:space="preserve">Create </w:t>
-      </w:r>
-      <w:proofErr w:type="spellStart"/>
-      <w:r>
-        <w:t>AuthenticationService</w:t>
-      </w:r>
-      <w:proofErr w:type="spellEnd"/>
-      <w:r>
-        <w:t xml:space="preserve"> and </w:t>
-      </w:r>
-      <w:proofErr w:type="spellStart"/>
-      <w:r>
-        <w:t>UserDetailsService</w:t>
-      </w:r>
-      <w:proofErr w:type="spellEnd"/>
+        <w:t>Create AuthenticationService and UserDetailsService</w:t>
+      </w:r>
     </w:p>
     <w:p>
       <w:r>
@@ -4056,13 +3876,8 @@
         <w:pStyle w:val="ListBullet"/>
       </w:pPr>
       <w:r>
-        <w:t xml:space="preserve">Configure security settings in </w:t>
-      </w:r>
-      <w:proofErr w:type="spellStart"/>
-      <w:r>
-        <w:t>SecurityConfig</w:t>
-      </w:r>
-      <w:proofErr w:type="spellEnd"/>
+        <w:t>Configure security settings in SecurityConfig</w:t>
+      </w:r>
     </w:p>
     <w:p>
       <w:pPr>
@@ -4077,13 +3892,8 @@
         <w:pStyle w:val="ListBullet"/>
       </w:pPr>
       <w:r>
-        <w:t xml:space="preserve">Implement password encoding using </w:t>
-      </w:r>
-      <w:proofErr w:type="spellStart"/>
-      <w:r>
-        <w:t>BCrypt</w:t>
-      </w:r>
-      <w:proofErr w:type="spellEnd"/>
+        <w:t>Implement password encoding using BCrypt</w:t>
+      </w:r>
     </w:p>
     <w:p>
       <w:pPr>
@@ -4301,115 +4111,47 @@
         <w:pStyle w:val="ListBullet"/>
       </w:pPr>
       <w:r>
-        <w:t xml:space="preserve">Create </w:t>
-      </w:r>
-      <w:proofErr w:type="spellStart"/>
-      <w:r>
-        <w:t>UserService</w:t>
-      </w:r>
-      <w:proofErr w:type="spellEnd"/>
-      <w:r>
-        <w:t xml:space="preserve"> interface</w:t>
-      </w:r>
-    </w:p>
-    <w:p>
-      <w:pPr>
-        <w:pStyle w:val="ListBullet"/>
-      </w:pPr>
-      <w:r>
-        <w:t xml:space="preserve">Implement </w:t>
-      </w:r>
-      <w:proofErr w:type="spellStart"/>
-      <w:r>
-        <w:t>UserServiceImpl</w:t>
-      </w:r>
-      <w:proofErr w:type="spellEnd"/>
-      <w:r>
-        <w:t xml:space="preserve"> with methods:</w:t>
-      </w:r>
-    </w:p>
-    <w:p>
-      <w:pPr>
-        <w:pStyle w:val="ListBullet"/>
-      </w:pPr>
-      <w:proofErr w:type="spellStart"/>
-      <w:r>
-        <w:t>createUser</w:t>
-      </w:r>
-      <w:proofErr w:type="spellEnd"/>
-      <w:r>
-        <w:t>(</w:t>
-      </w:r>
-      <w:proofErr w:type="spellStart"/>
-      <w:r>
-        <w:t>UserCreateDTO</w:t>
-      </w:r>
-      <w:proofErr w:type="spellEnd"/>
-      <w:r>
-        <w:t xml:space="preserve"> </w:t>
-      </w:r>
-      <w:proofErr w:type="spellStart"/>
-      <w:r>
-        <w:t>dto</w:t>
-      </w:r>
-      <w:proofErr w:type="spellEnd"/>
-      <w:r>
-        <w:t>)</w:t>
-      </w:r>
-    </w:p>
-    <w:p>
-      <w:pPr>
-        <w:pStyle w:val="ListBullet"/>
-      </w:pPr>
-      <w:proofErr w:type="spellStart"/>
-      <w:r>
-        <w:t>getUserById</w:t>
-      </w:r>
-      <w:proofErr w:type="spellEnd"/>
-      <w:r>
-        <w:t>(Long id)</w:t>
-      </w:r>
-    </w:p>
-    <w:p>
-      <w:pPr>
-        <w:pStyle w:val="ListBullet"/>
-      </w:pPr>
-      <w:proofErr w:type="spellStart"/>
-      <w:r>
-        <w:t>getUserByUsername</w:t>
-      </w:r>
-      <w:proofErr w:type="spellEnd"/>
-      <w:r>
-        <w:t>(String username)</w:t>
-      </w:r>
-    </w:p>
-    <w:p>
-      <w:pPr>
-        <w:pStyle w:val="ListBullet"/>
-      </w:pPr>
-      <w:proofErr w:type="spellStart"/>
-      <w:r>
-        <w:t>updateUser</w:t>
-      </w:r>
-      <w:proofErr w:type="spellEnd"/>
-      <w:r>
-        <w:t xml:space="preserve">(Long id, </w:t>
-      </w:r>
-      <w:proofErr w:type="spellStart"/>
-      <w:r>
-        <w:t>UserUpdateDTO</w:t>
-      </w:r>
-      <w:proofErr w:type="spellEnd"/>
-      <w:r>
-        <w:t xml:space="preserve"> </w:t>
-      </w:r>
-      <w:proofErr w:type="spellStart"/>
-      <w:r>
-        <w:t>dto</w:t>
-      </w:r>
-      <w:proofErr w:type="spellEnd"/>
-      <w:r>
-        <w:t>)</w:t>
+        <w:t>Create UserService interface</w:t>
+      </w:r>
+    </w:p>
+    <w:p>
+      <w:pPr>
+        <w:pStyle w:val="ListBullet"/>
+      </w:pPr>
+      <w:r>
+        <w:t>Implement UserServiceImpl with methods:</w:t>
+      </w:r>
+    </w:p>
+    <w:p>
+      <w:pPr>
+        <w:pStyle w:val="ListBullet"/>
+      </w:pPr>
+      <w:r>
+        <w:t>createUser(UserCreateDTO dto)</w:t>
+      </w:r>
+    </w:p>
+    <w:p>
+      <w:pPr>
+        <w:pStyle w:val="ListBullet"/>
+      </w:pPr>
+      <w:r>
+        <w:t>getUserById(Long id)</w:t>
+      </w:r>
+    </w:p>
+    <w:p>
+      <w:pPr>
+        <w:pStyle w:val="ListBullet"/>
+      </w:pPr>
+      <w:r>
+        <w:t>getUserByUsername(String username)</w:t>
+      </w:r>
+    </w:p>
+    <w:p>
+      <w:pPr>
+        <w:pStyle w:val="ListBullet"/>
+      </w:pPr>
+      <w:r>
+        <w:t>updateUser(Long id, UserUpdateDTO dto)</w:t>
       </w:r>
     </w:p>
     <w:p>
@@ -4422,52 +4164,23 @@
         <w:pStyle w:val="ListBullet"/>
       </w:pPr>
       <w:r>
-        <w:t xml:space="preserve">Implement remaining </w:t>
-      </w:r>
-      <w:proofErr w:type="spellStart"/>
-      <w:r>
-        <w:t>UserService</w:t>
-      </w:r>
-      <w:proofErr w:type="spellEnd"/>
-      <w:r>
-        <w:t xml:space="preserve"> methods:</w:t>
-      </w:r>
-    </w:p>
-    <w:p>
-      <w:pPr>
-        <w:pStyle w:val="ListBullet"/>
-      </w:pPr>
-      <w:proofErr w:type="spellStart"/>
-      <w:r>
-        <w:t>deleteUser</w:t>
-      </w:r>
-      <w:proofErr w:type="spellEnd"/>
-      <w:r>
-        <w:t xml:space="preserve">(Long id), </w:t>
-      </w:r>
-      <w:proofErr w:type="spellStart"/>
-      <w:r>
-        <w:t>getAllUsers</w:t>
-      </w:r>
-      <w:proofErr w:type="spellEnd"/>
-      <w:r>
-        <w:t>()</w:t>
-      </w:r>
-    </w:p>
-    <w:p>
-      <w:pPr>
-        <w:pStyle w:val="ListBullet"/>
-      </w:pPr>
-      <w:r>
-        <w:t xml:space="preserve">Create </w:t>
-      </w:r>
-      <w:proofErr w:type="spellStart"/>
-      <w:r>
-        <w:t>AuthenticationService</w:t>
-      </w:r>
-      <w:proofErr w:type="spellEnd"/>
-      <w:r>
-        <w:t xml:space="preserve"> implementation</w:t>
+        <w:t>Implement remaining UserService methods:</w:t>
+      </w:r>
+    </w:p>
+    <w:p>
+      <w:pPr>
+        <w:pStyle w:val="ListBullet"/>
+      </w:pPr>
+      <w:r>
+        <w:t>deleteUser(Long id), getAllUsers()</w:t>
+      </w:r>
+    </w:p>
+    <w:p>
+      <w:pPr>
+        <w:pStyle w:val="ListBullet"/>
+      </w:pPr>
+      <w:r>
+        <w:t>Create AuthenticationService implementation</w:t>
       </w:r>
     </w:p>
     <w:p>
@@ -4483,13 +4196,8 @@
         <w:pStyle w:val="ListBullet"/>
       </w:pPr>
       <w:r>
-        <w:t xml:space="preserve">Create comprehensive unit tests for </w:t>
-      </w:r>
-      <w:proofErr w:type="spellStart"/>
-      <w:r>
-        <w:t>UserService</w:t>
-      </w:r>
-      <w:proofErr w:type="spellEnd"/>
+        <w:t>Create comprehensive unit tests for UserService</w:t>
+      </w:r>
     </w:p>
     <w:p>
       <w:pPr>
@@ -4504,15 +4212,7 @@
         <w:pStyle w:val="ListBullet"/>
       </w:pPr>
       <w:r>
-        <w:t xml:space="preserve">[ ] </w:t>
-      </w:r>
-      <w:proofErr w:type="spellStart"/>
-      <w:r>
-        <w:t>UserService</w:t>
-      </w:r>
-      <w:proofErr w:type="spellEnd"/>
-      <w:r>
-        <w:t xml:space="preserve"> fully implemented</w:t>
+        <w:t>[ ] UserService fully implemented</w:t>
       </w:r>
     </w:p>
     <w:p>
@@ -4536,15 +4236,7 @@
         <w:pStyle w:val="ListBullet"/>
       </w:pPr>
       <w:r>
-        <w:t xml:space="preserve">GitHub Check**: </w:t>
-      </w:r>
-      <w:proofErr w:type="spellStart"/>
-      <w:r>
-        <w:t>UserService</w:t>
-      </w:r>
-      <w:proofErr w:type="spellEnd"/>
-      <w:r>
-        <w:t xml:space="preserve"> with tests, compilation successful</w:t>
+        <w:t>GitHub Check**: UserService with tests, compilation successful</w:t>
       </w:r>
     </w:p>
     <w:p>
@@ -4562,7 +4254,13 @@
         <w:pStyle w:val="Heading3"/>
       </w:pPr>
       <w:r>
-        <w:t>Day XX: Caching, Monitoring &amp; Actuator (Optional)</w:t>
+        <w:t xml:space="preserve">Day </w:t>
+      </w:r>
+      <w:r>
+        <w:t>17</w:t>
+      </w:r>
+      <w:r>
+        <w:t>: Caching, Monitoring &amp; Actuator (Optional)</w:t>
       </w:r>
     </w:p>
     <w:p>
@@ -4839,7 +4537,13 @@
         <w:pStyle w:val="Heading3"/>
       </w:pPr>
       <w:r>
-        <w:t>Day XX: Flyway Database Migrations ( Optional)</w:t>
+        <w:t xml:space="preserve">Day </w:t>
+      </w:r>
+      <w:r>
+        <w:t>18</w:t>
+      </w:r>
+      <w:r>
+        <w:t>: Flyway Database Migrations ( Optional)</w:t>
       </w:r>
     </w:p>
     <w:p>
@@ -4908,13 +4612,8 @@
         <w:pStyle w:val="ListBullet"/>
       </w:pPr>
       <w:r>
-        <w:t xml:space="preserve">Configure Flyway in </w:t>
-      </w:r>
-      <w:proofErr w:type="spellStart"/>
-      <w:r>
-        <w:t>application.yml</w:t>
-      </w:r>
-      <w:proofErr w:type="spellEnd"/>
+        <w:t>Configure Flyway in application.yml</w:t>
+      </w:r>
     </w:p>
     <w:p>
       <w:pPr>
@@ -5024,7 +4723,13 @@
         <w:pStyle w:val="Heading3"/>
       </w:pPr>
       <w:r>
-        <w:t>Day XX: MongoDB Integration &amp; Configuration</w:t>
+        <w:t xml:space="preserve">Day </w:t>
+      </w:r>
+      <w:r>
+        <w:t>19</w:t>
+      </w:r>
+      <w:r>
+        <w:t>: MongoDB Integration &amp; Configuration</w:t>
       </w:r>
     </w:p>
     <w:p>
@@ -5102,28 +4807,15 @@
         <w:pStyle w:val="ListBullet"/>
       </w:pPr>
       <w:r>
-        <w:t xml:space="preserve">Configure MongoDB connection in </w:t>
-      </w:r>
-      <w:proofErr w:type="spellStart"/>
-      <w:r>
-        <w:t>application.yml</w:t>
-      </w:r>
-      <w:proofErr w:type="spellEnd"/>
-    </w:p>
-    <w:p>
-      <w:pPr>
-        <w:pStyle w:val="ListBullet"/>
-      </w:pPr>
-      <w:r>
-        <w:t xml:space="preserve">Create </w:t>
-      </w:r>
-      <w:proofErr w:type="spellStart"/>
-      <w:r>
-        <w:t>AuditLog</w:t>
-      </w:r>
-      <w:proofErr w:type="spellEnd"/>
-      <w:r>
-        <w:t xml:space="preserve"> entity for logging user activities</w:t>
+        <w:t>Configure MongoDB connection in application.yml</w:t>
+      </w:r>
+    </w:p>
+    <w:p>
+      <w:pPr>
+        <w:pStyle w:val="ListBullet"/>
+      </w:pPr>
+      <w:r>
+        <w:t>Create AuditLog entity for logging user activities</w:t>
       </w:r>
     </w:p>
     <w:p>
@@ -5136,21 +4828,8 @@
         <w:pStyle w:val="ListBullet"/>
       </w:pPr>
       <w:r>
-        <w:t xml:space="preserve">Create </w:t>
-      </w:r>
-      <w:proofErr w:type="spellStart"/>
-      <w:r>
-        <w:t>MongoRepository</w:t>
-      </w:r>
-      <w:proofErr w:type="spellEnd"/>
-      <w:r>
-        <w:t xml:space="preserve"> for </w:t>
-      </w:r>
-      <w:proofErr w:type="spellStart"/>
-      <w:r>
-        <w:t>AuditLog</w:t>
-      </w:r>
-      <w:proofErr w:type="spellEnd"/>
+        <w:t>Create MongoRepository for AuditLog</w:t>
+      </w:r>
     </w:p>
     <w:p>
       <w:pPr>

</xml_diff>